<commit_message>
Added few more files for ref
</commit_message>
<xml_diff>
--- a/AWS-CW-CloudWatch.docx
+++ b/AWS-CW-CloudWatch.docx
@@ -200,7 +200,29 @@
           <w:szCs w:val="24"/>
           <w:lang w:val="en-US"/>
         </w:rPr>
-        <w:t>Metrics: Metrics is a variable to monitor (CPU Utilization, NetworkIn,etc)</w:t>
+        <w:t xml:space="preserve">Metrics: Metrics is a variable to monitor (CPU Utilization, </w:t>
+      </w:r>
+      <w:proofErr w:type="spellStart"/>
+      <w:proofErr w:type="gramStart"/>
+      <w:r>
+        <w:rPr>
+          <w:rFonts w:ascii="Bahnschrift" w:hAnsi="Bahnschrift"/>
+          <w:sz w:val="24"/>
+          <w:szCs w:val="24"/>
+          <w:lang w:val="en-US"/>
+        </w:rPr>
+        <w:t>NetworkIn,etc</w:t>
+      </w:r>
+      <w:proofErr w:type="spellEnd"/>
+      <w:proofErr w:type="gramEnd"/>
+      <w:r>
+        <w:rPr>
+          <w:rFonts w:ascii="Bahnschrift" w:hAnsi="Bahnschrift"/>
+          <w:sz w:val="24"/>
+          <w:szCs w:val="24"/>
+          <w:lang w:val="en-US"/>
+        </w:rPr>
+        <w:t>)</w:t>
       </w:r>
     </w:p>
     <w:p>
@@ -612,8 +634,19 @@
           <w:szCs w:val="24"/>
           <w:lang w:val="en-US"/>
         </w:rPr>
-        <w:t>ing alaram</w:t>
-      </w:r>
+        <w:t xml:space="preserve">ing </w:t>
+      </w:r>
+      <w:proofErr w:type="spellStart"/>
+      <w:r>
+        <w:rPr>
+          <w:rFonts w:ascii="Bahnschrift" w:hAnsi="Bahnschrift"/>
+          <w:sz w:val="24"/>
+          <w:szCs w:val="24"/>
+          <w:lang w:val="en-US"/>
+        </w:rPr>
+        <w:t>alaram</w:t>
+      </w:r>
+      <w:proofErr w:type="spellEnd"/>
     </w:p>
     <w:p>
       <w:pPr>
@@ -638,14 +671,25 @@
         </w:rPr>
         <w:t xml:space="preserve">CloudWatch is all about </w:t>
       </w:r>
-      <w:r>
-        <w:rPr>
-          <w:rFonts w:ascii="Bahnschrift" w:hAnsi="Bahnschrift"/>
-          <w:sz w:val="24"/>
-          <w:szCs w:val="24"/>
-          <w:lang w:val="en-US"/>
-        </w:rPr>
-        <w:t>Alaram, Events and</w:t>
+      <w:proofErr w:type="spellStart"/>
+      <w:r>
+        <w:rPr>
+          <w:rFonts w:ascii="Bahnschrift" w:hAnsi="Bahnschrift"/>
+          <w:sz w:val="24"/>
+          <w:szCs w:val="24"/>
+          <w:lang w:val="en-US"/>
+        </w:rPr>
+        <w:t>Alaram</w:t>
+      </w:r>
+      <w:proofErr w:type="spellEnd"/>
+      <w:r>
+        <w:rPr>
+          <w:rFonts w:ascii="Bahnschrift" w:hAnsi="Bahnschrift"/>
+          <w:sz w:val="24"/>
+          <w:szCs w:val="24"/>
+          <w:lang w:val="en-US"/>
+        </w:rPr>
+        <w:t>, Events and</w:t>
       </w:r>
       <w:r>
         <w:rPr>
@@ -1787,14 +1831,25 @@
           <w:lang w:val="en-US"/>
         </w:rPr>
       </w:pPr>
-      <w:r>
-        <w:rPr>
-          <w:rFonts w:ascii="Bahnschrift" w:hAnsi="Bahnschrift"/>
-          <w:sz w:val="24"/>
-          <w:szCs w:val="24"/>
-          <w:lang w:val="en-US"/>
-        </w:rPr>
-        <w:t>Alaram can do some actions based on metrics of CPU usage,</w:t>
+      <w:proofErr w:type="spellStart"/>
+      <w:r>
+        <w:rPr>
+          <w:rFonts w:ascii="Bahnschrift" w:hAnsi="Bahnschrift"/>
+          <w:sz w:val="24"/>
+          <w:szCs w:val="24"/>
+          <w:lang w:val="en-US"/>
+        </w:rPr>
+        <w:t>Alaram</w:t>
+      </w:r>
+      <w:proofErr w:type="spellEnd"/>
+      <w:r>
+        <w:rPr>
+          <w:rFonts w:ascii="Bahnschrift" w:hAnsi="Bahnschrift"/>
+          <w:sz w:val="24"/>
+          <w:szCs w:val="24"/>
+          <w:lang w:val="en-US"/>
+        </w:rPr>
+        <w:t xml:space="preserve"> can do some actions based on metrics of CPU usage,</w:t>
       </w:r>
     </w:p>
     <w:p>
@@ -2370,8 +2425,23 @@
           <w:u w:val="single"/>
           <w:lang w:val="en-US"/>
         </w:rPr>
-        <w:t>Free Tier Eligible of CloudWatch Alaram</w:t>
-      </w:r>
+        <w:t xml:space="preserve">Free Tier Eligible of CloudWatch </w:t>
+      </w:r>
+      <w:proofErr w:type="spellStart"/>
+      <w:r>
+        <w:rPr>
+          <w:rFonts w:ascii="Bahnschrift" w:hAnsi="Bahnschrift"/>
+          <w:b/>
+          <w:bCs/>
+          <w:color w:val="17365D" w:themeColor="text2" w:themeShade="BF"/>
+          <w:sz w:val="24"/>
+          <w:szCs w:val="24"/>
+          <w:u w:val="single"/>
+          <w:lang w:val="en-US"/>
+        </w:rPr>
+        <w:t>Alaram</w:t>
+      </w:r>
+      <w:proofErr w:type="spellEnd"/>
     </w:p>
     <w:p>
       <w:pPr>
@@ -2392,7 +2462,47 @@
           <w:szCs w:val="24"/>
           <w:lang w:val="en-US"/>
         </w:rPr>
-        <w:t xml:space="preserve">If 100 instance each instance one alaram means 100 alaram we need to </w:t>
+        <w:t xml:space="preserve">If 100 instance each instance one </w:t>
+      </w:r>
+      <w:proofErr w:type="spellStart"/>
+      <w:r>
+        <w:rPr>
+          <w:rFonts w:ascii="Bahnschrift" w:hAnsi="Bahnschrift"/>
+          <w:sz w:val="24"/>
+          <w:szCs w:val="24"/>
+          <w:lang w:val="en-US"/>
+        </w:rPr>
+        <w:t>alaram</w:t>
+      </w:r>
+      <w:proofErr w:type="spellEnd"/>
+      <w:r>
+        <w:rPr>
+          <w:rFonts w:ascii="Bahnschrift" w:hAnsi="Bahnschrift"/>
+          <w:sz w:val="24"/>
+          <w:szCs w:val="24"/>
+          <w:lang w:val="en-US"/>
+        </w:rPr>
+        <w:t xml:space="preserve"> means 100 </w:t>
+      </w:r>
+      <w:proofErr w:type="spellStart"/>
+      <w:r>
+        <w:rPr>
+          <w:rFonts w:ascii="Bahnschrift" w:hAnsi="Bahnschrift"/>
+          <w:sz w:val="24"/>
+          <w:szCs w:val="24"/>
+          <w:lang w:val="en-US"/>
+        </w:rPr>
+        <w:t>alaram</w:t>
+      </w:r>
+      <w:proofErr w:type="spellEnd"/>
+      <w:r>
+        <w:rPr>
+          <w:rFonts w:ascii="Bahnschrift" w:hAnsi="Bahnschrift"/>
+          <w:sz w:val="24"/>
+          <w:szCs w:val="24"/>
+          <w:lang w:val="en-US"/>
+        </w:rPr>
+        <w:t xml:space="preserve"> we need to </w:t>
       </w:r>
       <w:r>
         <w:rPr>
@@ -2422,7 +2532,27 @@
           <w:szCs w:val="24"/>
           <w:lang w:val="en-US"/>
         </w:rPr>
-        <w:t>Per account 10 alaram free including all region and interval should be 5min</w:t>
+        <w:t xml:space="preserve">Per account 10 </w:t>
+      </w:r>
+      <w:proofErr w:type="spellStart"/>
+      <w:r>
+        <w:rPr>
+          <w:rFonts w:ascii="Bahnschrift" w:hAnsi="Bahnschrift"/>
+          <w:sz w:val="24"/>
+          <w:szCs w:val="24"/>
+          <w:lang w:val="en-US"/>
+        </w:rPr>
+        <w:t>alaram</w:t>
+      </w:r>
+      <w:proofErr w:type="spellEnd"/>
+      <w:r>
+        <w:rPr>
+          <w:rFonts w:ascii="Bahnschrift" w:hAnsi="Bahnschrift"/>
+          <w:sz w:val="24"/>
+          <w:szCs w:val="24"/>
+          <w:lang w:val="en-US"/>
+        </w:rPr>
+        <w:t xml:space="preserve"> free including all region and interval should be 5min</w:t>
       </w:r>
     </w:p>
     <w:p>
@@ -2464,6 +2594,7 @@
           <w:lang w:val="en-US"/>
         </w:rPr>
       </w:pPr>
+      <w:proofErr w:type="spellStart"/>
       <w:r>
         <w:rPr>
           <w:rFonts w:ascii="Bahnschrift" w:hAnsi="Bahnschrift"/>
@@ -2475,7 +2606,21 @@
           <w:u w:val="single"/>
           <w:lang w:val="en-US"/>
         </w:rPr>
-        <w:t>Alaram has 3 states</w:t>
+        <w:t>Alaram</w:t>
+      </w:r>
+      <w:proofErr w:type="spellEnd"/>
+      <w:r>
+        <w:rPr>
+          <w:rFonts w:ascii="Bahnschrift" w:hAnsi="Bahnschrift"/>
+          <w:b/>
+          <w:bCs/>
+          <w:color w:val="17365D" w:themeColor="text2" w:themeShade="BF"/>
+          <w:sz w:val="24"/>
+          <w:szCs w:val="24"/>
+          <w:u w:val="single"/>
+          <w:lang w:val="en-US"/>
+        </w:rPr>
+        <w:t xml:space="preserve"> has 3 states</w:t>
       </w:r>
     </w:p>
     <w:p>
@@ -2558,6 +2703,7 @@
         </w:rPr>
         <w:t xml:space="preserve">in </w:t>
       </w:r>
+      <w:proofErr w:type="spellStart"/>
       <w:r>
         <w:rPr>
           <w:rFonts w:ascii="Bahnschrift" w:hAnsi="Bahnschrift"/>
@@ -2567,6 +2713,7 @@
         </w:rPr>
         <w:t>Alaram</w:t>
       </w:r>
+      <w:proofErr w:type="spellEnd"/>
       <w:r>
         <w:rPr>
           <w:rFonts w:ascii="Bahnschrift" w:hAnsi="Bahnschrift"/>
@@ -2747,7 +2894,27 @@
           <w:szCs w:val="24"/>
           <w:lang w:val="en-US"/>
         </w:rPr>
-        <w:t xml:space="preserve"> alaram status will be </w:t>
+        <w:t xml:space="preserve"> </w:t>
+      </w:r>
+      <w:proofErr w:type="spellStart"/>
+      <w:r>
+        <w:rPr>
+          <w:rFonts w:ascii="Bahnschrift" w:hAnsi="Bahnschrift"/>
+          <w:sz w:val="24"/>
+          <w:szCs w:val="24"/>
+          <w:lang w:val="en-US"/>
+        </w:rPr>
+        <w:t>alaram</w:t>
+      </w:r>
+      <w:proofErr w:type="spellEnd"/>
+      <w:r>
+        <w:rPr>
+          <w:rFonts w:ascii="Bahnschrift" w:hAnsi="Bahnschrift"/>
+          <w:sz w:val="24"/>
+          <w:szCs w:val="24"/>
+          <w:lang w:val="en-US"/>
+        </w:rPr>
+        <w:t xml:space="preserve"> status will be </w:t>
       </w:r>
       <w:r>
         <w:rPr>
@@ -3559,7 +3726,47 @@
           <w:szCs w:val="24"/>
           <w:lang w:val="en-US"/>
         </w:rPr>
-        <w:t xml:space="preserve">Create IAM role (i.e CloudWatchFullAccess) </w:t>
+        <w:t>Create IAM role (</w:t>
+      </w:r>
+      <w:proofErr w:type="spellStart"/>
+      <w:r>
+        <w:rPr>
+          <w:rFonts w:ascii="Bahnschrift" w:hAnsi="Bahnschrift"/>
+          <w:sz w:val="24"/>
+          <w:szCs w:val="24"/>
+          <w:lang w:val="en-US"/>
+        </w:rPr>
+        <w:t>i.e</w:t>
+      </w:r>
+      <w:proofErr w:type="spellEnd"/>
+      <w:r>
+        <w:rPr>
+          <w:rFonts w:ascii="Bahnschrift" w:hAnsi="Bahnschrift"/>
+          <w:sz w:val="24"/>
+          <w:szCs w:val="24"/>
+          <w:lang w:val="en-US"/>
+        </w:rPr>
+        <w:t xml:space="preserve"> </w:t>
+      </w:r>
+      <w:proofErr w:type="spellStart"/>
+      <w:r>
+        <w:rPr>
+          <w:rFonts w:ascii="Bahnschrift" w:hAnsi="Bahnschrift"/>
+          <w:sz w:val="24"/>
+          <w:szCs w:val="24"/>
+          <w:lang w:val="en-US"/>
+        </w:rPr>
+        <w:t>CloudWatchFullAccess</w:t>
+      </w:r>
+      <w:proofErr w:type="spellEnd"/>
+      <w:r>
+        <w:rPr>
+          <w:rFonts w:ascii="Bahnschrift" w:hAnsi="Bahnschrift"/>
+          <w:sz w:val="24"/>
+          <w:szCs w:val="24"/>
+          <w:lang w:val="en-US"/>
+        </w:rPr>
+        <w:t xml:space="preserve">) </w:t>
       </w:r>
     </w:p>
     <w:p>
@@ -3682,7 +3889,27 @@
           <w:szCs w:val="24"/>
           <w:lang w:val="en-US"/>
         </w:rPr>
-        <w:t>Launch EC2 instance with root user  and attach IAM role which launch EC2 instance</w:t>
+        <w:t xml:space="preserve">Launch EC2 instance with root </w:t>
+      </w:r>
+      <w:proofErr w:type="gramStart"/>
+      <w:r>
+        <w:rPr>
+          <w:rFonts w:ascii="Bahnschrift" w:hAnsi="Bahnschrift"/>
+          <w:sz w:val="24"/>
+          <w:szCs w:val="24"/>
+          <w:lang w:val="en-US"/>
+        </w:rPr>
+        <w:t>user  and</w:t>
+      </w:r>
+      <w:proofErr w:type="gramEnd"/>
+      <w:r>
+        <w:rPr>
+          <w:rFonts w:ascii="Bahnschrift" w:hAnsi="Bahnschrift"/>
+          <w:sz w:val="24"/>
+          <w:szCs w:val="24"/>
+          <w:lang w:val="en-US"/>
+        </w:rPr>
+        <w:t xml:space="preserve"> attach IAM role which launch EC2 instance</w:t>
       </w:r>
     </w:p>
     <w:p>
@@ -4075,16 +4302,56 @@
           <w:szCs w:val="24"/>
           <w:lang w:val="en-US"/>
         </w:rPr>
-        <w:t>/etc/awslogs</w:t>
-      </w:r>
-      <w:r>
-        <w:rPr>
-          <w:rFonts w:ascii="Bahnschrift" w:hAnsi="Bahnschrift"/>
-          <w:sz w:val="24"/>
-          <w:szCs w:val="24"/>
-          <w:lang w:val="en-US"/>
-        </w:rPr>
-        <w:t>/awslogs.conf to set as per logs configuration</w:t>
+        <w:t>/</w:t>
+      </w:r>
+      <w:proofErr w:type="spellStart"/>
+      <w:r>
+        <w:rPr>
+          <w:rFonts w:ascii="Bahnschrift" w:hAnsi="Bahnschrift"/>
+          <w:sz w:val="24"/>
+          <w:szCs w:val="24"/>
+          <w:lang w:val="en-US"/>
+        </w:rPr>
+        <w:t>etc</w:t>
+      </w:r>
+      <w:proofErr w:type="spellEnd"/>
+      <w:r>
+        <w:rPr>
+          <w:rFonts w:ascii="Bahnschrift" w:hAnsi="Bahnschrift"/>
+          <w:sz w:val="24"/>
+          <w:szCs w:val="24"/>
+          <w:lang w:val="en-US"/>
+        </w:rPr>
+        <w:t>/awslogs</w:t>
+      </w:r>
+      <w:r>
+        <w:rPr>
+          <w:rFonts w:ascii="Bahnschrift" w:hAnsi="Bahnschrift"/>
+          <w:sz w:val="24"/>
+          <w:szCs w:val="24"/>
+          <w:lang w:val="en-US"/>
+        </w:rPr>
+        <w:t>/</w:t>
+      </w:r>
+      <w:proofErr w:type="spellStart"/>
+      <w:r>
+        <w:rPr>
+          <w:rFonts w:ascii="Bahnschrift" w:hAnsi="Bahnschrift"/>
+          <w:sz w:val="24"/>
+          <w:szCs w:val="24"/>
+          <w:lang w:val="en-US"/>
+        </w:rPr>
+        <w:t>awslogs.conf</w:t>
+      </w:r>
+      <w:proofErr w:type="spellEnd"/>
+      <w:r>
+        <w:rPr>
+          <w:rFonts w:ascii="Bahnschrift" w:hAnsi="Bahnschrift"/>
+          <w:sz w:val="24"/>
+          <w:szCs w:val="24"/>
+          <w:lang w:val="en-US"/>
+        </w:rPr>
+        <w:t xml:space="preserve"> to set as per logs configuration</w:t>
       </w:r>
     </w:p>
     <w:p>
@@ -4117,7 +4384,27 @@
           <w:szCs w:val="24"/>
           <w:lang w:val="en-US"/>
         </w:rPr>
-        <w:t>$ sudo cd /etc/awslogs</w:t>
+        <w:t>$ sudo cd /</w:t>
+      </w:r>
+      <w:proofErr w:type="spellStart"/>
+      <w:r>
+        <w:rPr>
+          <w:rFonts w:ascii="Bahnschrift" w:hAnsi="Bahnschrift"/>
+          <w:sz w:val="24"/>
+          <w:szCs w:val="24"/>
+          <w:lang w:val="en-US"/>
+        </w:rPr>
+        <w:t>etc</w:t>
+      </w:r>
+      <w:proofErr w:type="spellEnd"/>
+      <w:r>
+        <w:rPr>
+          <w:rFonts w:ascii="Bahnschrift" w:hAnsi="Bahnschrift"/>
+          <w:sz w:val="24"/>
+          <w:szCs w:val="24"/>
+          <w:lang w:val="en-US"/>
+        </w:rPr>
+        <w:t>/awslogs</w:t>
       </w:r>
     </w:p>
     <w:p>
@@ -4138,8 +4425,19 @@
           <w:szCs w:val="24"/>
           <w:lang w:val="en-US"/>
         </w:rPr>
-        <w:t>$ sudo vi awslogs.conf</w:t>
-      </w:r>
+        <w:t xml:space="preserve">$ sudo vi </w:t>
+      </w:r>
+      <w:proofErr w:type="spellStart"/>
+      <w:r>
+        <w:rPr>
+          <w:rFonts w:ascii="Bahnschrift" w:hAnsi="Bahnschrift"/>
+          <w:sz w:val="24"/>
+          <w:szCs w:val="24"/>
+          <w:lang w:val="en-US"/>
+        </w:rPr>
+        <w:t>awslogs.conf</w:t>
+      </w:r>
+      <w:proofErr w:type="spellEnd"/>
     </w:p>
     <w:p>
       <w:pPr>
@@ -4185,14 +4483,45 @@
           <w:lang w:val="en-US"/>
         </w:rPr>
       </w:pPr>
-      <w:r>
-        <w:rPr>
-          <w:rFonts w:ascii="Bahnschrift" w:hAnsi="Bahnschrift"/>
-          <w:sz w:val="24"/>
-          <w:szCs w:val="24"/>
-          <w:lang w:val="en-US"/>
-        </w:rPr>
-        <w:t>datetime_format = %b %d %H:%M:%S</w:t>
+      <w:proofErr w:type="spellStart"/>
+      <w:r>
+        <w:rPr>
+          <w:rFonts w:ascii="Bahnschrift" w:hAnsi="Bahnschrift"/>
+          <w:sz w:val="24"/>
+          <w:szCs w:val="24"/>
+          <w:lang w:val="en-US"/>
+        </w:rPr>
+        <w:t>datetime_format</w:t>
+      </w:r>
+      <w:proofErr w:type="spellEnd"/>
+      <w:r>
+        <w:rPr>
+          <w:rFonts w:ascii="Bahnschrift" w:hAnsi="Bahnschrift"/>
+          <w:sz w:val="24"/>
+          <w:szCs w:val="24"/>
+          <w:lang w:val="en-US"/>
+        </w:rPr>
+        <w:t xml:space="preserve"> = %b %d %</w:t>
+      </w:r>
+      <w:proofErr w:type="gramStart"/>
+      <w:r>
+        <w:rPr>
+          <w:rFonts w:ascii="Bahnschrift" w:hAnsi="Bahnschrift"/>
+          <w:sz w:val="24"/>
+          <w:szCs w:val="24"/>
+          <w:lang w:val="en-US"/>
+        </w:rPr>
+        <w:t>H:%</w:t>
+      </w:r>
+      <w:proofErr w:type="gramEnd"/>
+      <w:r>
+        <w:rPr>
+          <w:rFonts w:ascii="Bahnschrift" w:hAnsi="Bahnschrift"/>
+          <w:sz w:val="24"/>
+          <w:szCs w:val="24"/>
+          <w:lang w:val="en-US"/>
+        </w:rPr>
+        <w:t>M:%S</w:t>
       </w:r>
       <w:r>
         <w:rPr>
@@ -4314,14 +4643,25 @@
           <w:lang w:val="en-US"/>
         </w:rPr>
       </w:pPr>
-      <w:r>
-        <w:rPr>
-          <w:rFonts w:ascii="Bahnschrift" w:hAnsi="Bahnschrift"/>
-          <w:sz w:val="24"/>
-          <w:szCs w:val="24"/>
-          <w:lang w:val="en-US"/>
-        </w:rPr>
-        <w:t>buffer_duration = 5000</w:t>
+      <w:proofErr w:type="spellStart"/>
+      <w:r>
+        <w:rPr>
+          <w:rFonts w:ascii="Bahnschrift" w:hAnsi="Bahnschrift"/>
+          <w:sz w:val="24"/>
+          <w:szCs w:val="24"/>
+          <w:lang w:val="en-US"/>
+        </w:rPr>
+        <w:t>buffer_duration</w:t>
+      </w:r>
+      <w:proofErr w:type="spellEnd"/>
+      <w:r>
+        <w:rPr>
+          <w:rFonts w:ascii="Bahnschrift" w:hAnsi="Bahnschrift"/>
+          <w:sz w:val="24"/>
+          <w:szCs w:val="24"/>
+          <w:lang w:val="en-US"/>
+        </w:rPr>
+        <w:t xml:space="preserve"> = 5000</w:t>
       </w:r>
     </w:p>
     <w:p>
@@ -4337,14 +4677,25 @@
           <w:lang w:val="en-US"/>
         </w:rPr>
       </w:pPr>
-      <w:r>
-        <w:rPr>
-          <w:rFonts w:ascii="Bahnschrift" w:hAnsi="Bahnschrift"/>
-          <w:sz w:val="24"/>
-          <w:szCs w:val="24"/>
-          <w:lang w:val="en-US"/>
-        </w:rPr>
-        <w:t>log_stream_name = {</w:t>
+      <w:proofErr w:type="spellStart"/>
+      <w:r>
+        <w:rPr>
+          <w:rFonts w:ascii="Bahnschrift" w:hAnsi="Bahnschrift"/>
+          <w:sz w:val="24"/>
+          <w:szCs w:val="24"/>
+          <w:lang w:val="en-US"/>
+        </w:rPr>
+        <w:t>log_stream_name</w:t>
+      </w:r>
+      <w:proofErr w:type="spellEnd"/>
+      <w:r>
+        <w:rPr>
+          <w:rFonts w:ascii="Bahnschrift" w:hAnsi="Bahnschrift"/>
+          <w:sz w:val="24"/>
+          <w:szCs w:val="24"/>
+          <w:lang w:val="en-US"/>
+        </w:rPr>
+        <w:t xml:space="preserve"> = {</w:t>
       </w:r>
       <w:r>
         <w:rPr>
@@ -4417,15 +4768,37 @@
           <w:lang w:val="en-US"/>
         </w:rPr>
       </w:pPr>
-      <w:r>
-        <w:rPr>
-          <w:rFonts w:ascii="Bahnschrift" w:hAnsi="Bahnschrift"/>
-          <w:sz w:val="24"/>
-          <w:szCs w:val="24"/>
-          <w:lang w:val="en-US"/>
-        </w:rPr>
-        <w:t>initial_position = start_of_file</w:t>
-      </w:r>
+      <w:proofErr w:type="spellStart"/>
+      <w:r>
+        <w:rPr>
+          <w:rFonts w:ascii="Bahnschrift" w:hAnsi="Bahnschrift"/>
+          <w:sz w:val="24"/>
+          <w:szCs w:val="24"/>
+          <w:lang w:val="en-US"/>
+        </w:rPr>
+        <w:t>initial_position</w:t>
+      </w:r>
+      <w:proofErr w:type="spellEnd"/>
+      <w:r>
+        <w:rPr>
+          <w:rFonts w:ascii="Bahnschrift" w:hAnsi="Bahnschrift"/>
+          <w:sz w:val="24"/>
+          <w:szCs w:val="24"/>
+          <w:lang w:val="en-US"/>
+        </w:rPr>
+        <w:t xml:space="preserve"> = </w:t>
+      </w:r>
+      <w:proofErr w:type="spellStart"/>
+      <w:r>
+        <w:rPr>
+          <w:rFonts w:ascii="Bahnschrift" w:hAnsi="Bahnschrift"/>
+          <w:sz w:val="24"/>
+          <w:szCs w:val="24"/>
+          <w:lang w:val="en-US"/>
+        </w:rPr>
+        <w:t>start_of_file</w:t>
+      </w:r>
+      <w:proofErr w:type="spellEnd"/>
     </w:p>
     <w:p>
       <w:pPr>
@@ -4438,14 +4811,25 @@
           <w:lang w:val="en-US"/>
         </w:rPr>
       </w:pPr>
-      <w:r>
-        <w:rPr>
-          <w:rFonts w:ascii="Bahnschrift" w:hAnsi="Bahnschrift"/>
-          <w:sz w:val="24"/>
-          <w:szCs w:val="24"/>
-          <w:lang w:val="en-US"/>
-        </w:rPr>
-        <w:t>log_group_name = /var/log/messages</w:t>
+      <w:proofErr w:type="spellStart"/>
+      <w:r>
+        <w:rPr>
+          <w:rFonts w:ascii="Bahnschrift" w:hAnsi="Bahnschrift"/>
+          <w:sz w:val="24"/>
+          <w:szCs w:val="24"/>
+          <w:lang w:val="en-US"/>
+        </w:rPr>
+        <w:t>log_group_name</w:t>
+      </w:r>
+      <w:proofErr w:type="spellEnd"/>
+      <w:r>
+        <w:rPr>
+          <w:rFonts w:ascii="Bahnschrift" w:hAnsi="Bahnschrift"/>
+          <w:sz w:val="24"/>
+          <w:szCs w:val="24"/>
+          <w:lang w:val="en-US"/>
+        </w:rPr>
+        <w:t xml:space="preserve"> = /var/log/messages</w:t>
       </w:r>
     </w:p>
     <w:p>
@@ -4528,25 +4912,85 @@
           <w:szCs w:val="24"/>
           <w:lang w:val="en-US"/>
         </w:rPr>
-        <w:t>/etc/awslogs</w:t>
-      </w:r>
-      <w:r>
-        <w:rPr>
-          <w:rFonts w:ascii="Bahnschrift" w:hAnsi="Bahnschrift"/>
-          <w:sz w:val="24"/>
-          <w:szCs w:val="24"/>
-          <w:lang w:val="en-US"/>
-        </w:rPr>
-        <w:t xml:space="preserve">/awscli.conf to set as per </w:t>
-      </w:r>
-      <w:r>
-        <w:rPr>
-          <w:rFonts w:ascii="Bahnschrift" w:hAnsi="Bahnschrift"/>
-          <w:sz w:val="24"/>
-          <w:szCs w:val="24"/>
-          <w:lang w:val="en-US"/>
-        </w:rPr>
-        <w:t>aws region ( ap-south-1)</w:t>
+        <w:t>/</w:t>
+      </w:r>
+      <w:proofErr w:type="spellStart"/>
+      <w:r>
+        <w:rPr>
+          <w:rFonts w:ascii="Bahnschrift" w:hAnsi="Bahnschrift"/>
+          <w:sz w:val="24"/>
+          <w:szCs w:val="24"/>
+          <w:lang w:val="en-US"/>
+        </w:rPr>
+        <w:t>etc</w:t>
+      </w:r>
+      <w:proofErr w:type="spellEnd"/>
+      <w:r>
+        <w:rPr>
+          <w:rFonts w:ascii="Bahnschrift" w:hAnsi="Bahnschrift"/>
+          <w:sz w:val="24"/>
+          <w:szCs w:val="24"/>
+          <w:lang w:val="en-US"/>
+        </w:rPr>
+        <w:t>/awslogs</w:t>
+      </w:r>
+      <w:r>
+        <w:rPr>
+          <w:rFonts w:ascii="Bahnschrift" w:hAnsi="Bahnschrift"/>
+          <w:sz w:val="24"/>
+          <w:szCs w:val="24"/>
+          <w:lang w:val="en-US"/>
+        </w:rPr>
+        <w:t>/</w:t>
+      </w:r>
+      <w:proofErr w:type="spellStart"/>
+      <w:r>
+        <w:rPr>
+          <w:rFonts w:ascii="Bahnschrift" w:hAnsi="Bahnschrift"/>
+          <w:sz w:val="24"/>
+          <w:szCs w:val="24"/>
+          <w:lang w:val="en-US"/>
+        </w:rPr>
+        <w:t>awscli.conf</w:t>
+      </w:r>
+      <w:proofErr w:type="spellEnd"/>
+      <w:r>
+        <w:rPr>
+          <w:rFonts w:ascii="Bahnschrift" w:hAnsi="Bahnschrift"/>
+          <w:sz w:val="24"/>
+          <w:szCs w:val="24"/>
+          <w:lang w:val="en-US"/>
+        </w:rPr>
+        <w:t xml:space="preserve"> to set as per </w:t>
+      </w:r>
+      <w:r>
+        <w:rPr>
+          <w:rFonts w:ascii="Bahnschrift" w:hAnsi="Bahnschrift"/>
+          <w:sz w:val="24"/>
+          <w:szCs w:val="24"/>
+          <w:lang w:val="en-US"/>
+        </w:rPr>
+        <w:t xml:space="preserve">aws region </w:t>
+      </w:r>
+      <w:proofErr w:type="gramStart"/>
+      <w:r>
+        <w:rPr>
+          <w:rFonts w:ascii="Bahnschrift" w:hAnsi="Bahnschrift"/>
+          <w:sz w:val="24"/>
+          <w:szCs w:val="24"/>
+          <w:lang w:val="en-US"/>
+        </w:rPr>
+        <w:t>( ap</w:t>
+      </w:r>
+      <w:proofErr w:type="gramEnd"/>
+      <w:r>
+        <w:rPr>
+          <w:rFonts w:ascii="Bahnschrift" w:hAnsi="Bahnschrift"/>
+          <w:sz w:val="24"/>
+          <w:szCs w:val="24"/>
+          <w:lang w:val="en-US"/>
+        </w:rPr>
+        <w:t>-south-1)</w:t>
       </w:r>
     </w:p>
     <w:p>
@@ -4567,7 +5011,27 @@
           <w:szCs w:val="24"/>
           <w:lang w:val="en-US"/>
         </w:rPr>
-        <w:t>$ sudo cd /etc/awslogs</w:t>
+        <w:t>$ sudo cd /</w:t>
+      </w:r>
+      <w:proofErr w:type="spellStart"/>
+      <w:r>
+        <w:rPr>
+          <w:rFonts w:ascii="Bahnschrift" w:hAnsi="Bahnschrift"/>
+          <w:sz w:val="24"/>
+          <w:szCs w:val="24"/>
+          <w:lang w:val="en-US"/>
+        </w:rPr>
+        <w:t>etc</w:t>
+      </w:r>
+      <w:proofErr w:type="spellEnd"/>
+      <w:r>
+        <w:rPr>
+          <w:rFonts w:ascii="Bahnschrift" w:hAnsi="Bahnschrift"/>
+          <w:sz w:val="24"/>
+          <w:szCs w:val="24"/>
+          <w:lang w:val="en-US"/>
+        </w:rPr>
+        <w:t>/awslogs</w:t>
       </w:r>
     </w:p>
     <w:p>
@@ -4588,8 +5052,19 @@
           <w:szCs w:val="24"/>
           <w:lang w:val="en-US"/>
         </w:rPr>
-        <w:t>$ sudo vi awscli.conf</w:t>
-      </w:r>
+        <w:t xml:space="preserve">$ sudo vi </w:t>
+      </w:r>
+      <w:proofErr w:type="spellStart"/>
+      <w:r>
+        <w:rPr>
+          <w:rFonts w:ascii="Bahnschrift" w:hAnsi="Bahnschrift"/>
+          <w:sz w:val="24"/>
+          <w:szCs w:val="24"/>
+          <w:lang w:val="en-US"/>
+        </w:rPr>
+        <w:t>awscli.conf</w:t>
+      </w:r>
+      <w:proofErr w:type="spellEnd"/>
     </w:p>
     <w:p>
       <w:pPr>
@@ -4635,15 +5110,37 @@
           <w:lang w:val="en-US"/>
         </w:rPr>
       </w:pPr>
-      <w:r>
-        <w:rPr>
-          <w:rFonts w:ascii="Bahnschrift" w:hAnsi="Bahnschrift"/>
-          <w:sz w:val="24"/>
-          <w:szCs w:val="24"/>
-          <w:lang w:val="en-US"/>
-        </w:rPr>
-        <w:t>cwlogs = cwlogs</w:t>
-      </w:r>
+      <w:proofErr w:type="spellStart"/>
+      <w:r>
+        <w:rPr>
+          <w:rFonts w:ascii="Bahnschrift" w:hAnsi="Bahnschrift"/>
+          <w:sz w:val="24"/>
+          <w:szCs w:val="24"/>
+          <w:lang w:val="en-US"/>
+        </w:rPr>
+        <w:t>cwlogs</w:t>
+      </w:r>
+      <w:proofErr w:type="spellEnd"/>
+      <w:r>
+        <w:rPr>
+          <w:rFonts w:ascii="Bahnschrift" w:hAnsi="Bahnschrift"/>
+          <w:sz w:val="24"/>
+          <w:szCs w:val="24"/>
+          <w:lang w:val="en-US"/>
+        </w:rPr>
+        <w:t xml:space="preserve"> = </w:t>
+      </w:r>
+      <w:proofErr w:type="spellStart"/>
+      <w:r>
+        <w:rPr>
+          <w:rFonts w:ascii="Bahnschrift" w:hAnsi="Bahnschrift"/>
+          <w:sz w:val="24"/>
+          <w:szCs w:val="24"/>
+          <w:lang w:val="en-US"/>
+        </w:rPr>
+        <w:t>cwlogs</w:t>
+      </w:r>
+      <w:proofErr w:type="spellEnd"/>
     </w:p>
     <w:p>
       <w:pPr>
@@ -4831,7 +5328,27 @@
           <w:szCs w:val="24"/>
           <w:lang w:val="en-US"/>
         </w:rPr>
-        <w:t>service awslogsd start</w:t>
+        <w:t xml:space="preserve">service </w:t>
+      </w:r>
+      <w:proofErr w:type="spellStart"/>
+      <w:r>
+        <w:rPr>
+          <w:rFonts w:ascii="Bahnschrift" w:hAnsi="Bahnschrift"/>
+          <w:sz w:val="24"/>
+          <w:szCs w:val="24"/>
+          <w:lang w:val="en-US"/>
+        </w:rPr>
+        <w:t>awslogsd</w:t>
+      </w:r>
+      <w:proofErr w:type="spellEnd"/>
+      <w:r>
+        <w:rPr>
+          <w:rFonts w:ascii="Bahnschrift" w:hAnsi="Bahnschrift"/>
+          <w:sz w:val="24"/>
+          <w:szCs w:val="24"/>
+          <w:lang w:val="en-US"/>
+        </w:rPr>
+        <w:t xml:space="preserve"> start</w:t>
       </w:r>
     </w:p>
     <w:p>
@@ -5328,16 +5845,36 @@
           <w:szCs w:val="24"/>
           <w:lang w:val="en-US"/>
         </w:rPr>
-        <w:t>We can also create dummy log file at the location we configured in the file and keep appending some data</w:t>
-      </w:r>
-      <w:r>
-        <w:rPr>
-          <w:rFonts w:ascii="Bahnschrift" w:hAnsi="Bahnschrift"/>
-          <w:sz w:val="24"/>
-          <w:szCs w:val="24"/>
-          <w:lang w:val="en-US"/>
-        </w:rPr>
-        <w:t>(need to check)</w:t>
+        <w:t xml:space="preserve">We can also create dummy log file at the location we configured in the file and keep appending some </w:t>
+      </w:r>
+      <w:proofErr w:type="gramStart"/>
+      <w:r>
+        <w:rPr>
+          <w:rFonts w:ascii="Bahnschrift" w:hAnsi="Bahnschrift"/>
+          <w:sz w:val="24"/>
+          <w:szCs w:val="24"/>
+          <w:lang w:val="en-US"/>
+        </w:rPr>
+        <w:t>data</w:t>
+      </w:r>
+      <w:r>
+        <w:rPr>
+          <w:rFonts w:ascii="Bahnschrift" w:hAnsi="Bahnschrift"/>
+          <w:sz w:val="24"/>
+          <w:szCs w:val="24"/>
+          <w:lang w:val="en-US"/>
+        </w:rPr>
+        <w:t>(</w:t>
+      </w:r>
+      <w:proofErr w:type="gramEnd"/>
+      <w:r>
+        <w:rPr>
+          <w:rFonts w:ascii="Bahnschrift" w:hAnsi="Bahnschrift"/>
+          <w:sz w:val="24"/>
+          <w:szCs w:val="24"/>
+          <w:lang w:val="en-US"/>
+        </w:rPr>
+        <w:t>need to check)</w:t>
       </w:r>
     </w:p>
     <w:sectPr>

</xml_diff>